<commit_message>
Revert "Merge branch 'alpha-michael' into 'master'"
This reverts merge request !108
</commit_message>
<xml_diff>
--- a/Background Documentation/Decision log/Decision log.docx
+++ b/Background Documentation/Decision log/Decision log.docx
@@ -1033,246 +1033,25 @@
           <w:tcPr>
             <w:tcW w:w="1980" w:type="dxa"/>
           </w:tcPr>
-          <w:p>
-            <w:pPr>
-              <w:rPr>
-                <w:rFonts w:cstheme="minorHAnsi"/>
-                <w:color w:val="000000" w:themeColor="text1"/>
-                <w:sz w:val="21"/>
-                <w:szCs w:val="21"/>
-              </w:rPr>
-            </w:pPr>
-            <w:r>
-              <w:rPr>
-                <w:rFonts w:cstheme="minorHAnsi"/>
-                <w:b/>
-                <w:bCs/>
-                <w:color w:val="000000" w:themeColor="text1"/>
-              </w:rPr>
-              <w:t>Should we meet with the HET (diabetes) team to undertake further user testing?</w:t>
-            </w:r>
-          </w:p>
-          <w:p>
-            <w:pPr>
-              <w:rPr>
-                <w:color w:val="000000" w:themeColor="text1"/>
-              </w:rPr>
-            </w:pPr>
-          </w:p>
-        </w:tc>
-        <w:tc>
-          <w:tcPr>
-            <w:tcW w:w="992" w:type="dxa"/>
-          </w:tcPr>
-          <w:p>
-            <w:r>
-              <w:t>Sensible team + client</w:t>
-            </w:r>
-          </w:p>
-        </w:tc>
-        <w:tc>
-          <w:tcPr>
-            <w:tcW w:w="2268" w:type="dxa"/>
-          </w:tcPr>
-          <w:p>
-            <w:r>
-              <w:t>Yes</w:t>
-            </w:r>
-          </w:p>
-        </w:tc>
-        <w:tc>
-          <w:tcPr>
-            <w:tcW w:w="3776" w:type="dxa"/>
-          </w:tcPr>
-          <w:p>
-            <w:r>
-              <w:t>As it is important to get the feedback from potential users. The feedback will be valuable to the development team to improve the UI and the features in the future</w:t>
-            </w:r>
-          </w:p>
-        </w:tc>
-      </w:tr>
-      <w:tr>
-        <w:tc>
-          <w:tcPr>
-            <w:tcW w:w="1980" w:type="dxa"/>
-          </w:tcPr>
-          <w:p>
-            <w:pPr>
-              <w:rPr>
-                <w:rFonts w:cstheme="minorHAnsi"/>
-                <w:b/>
-                <w:bCs/>
-                <w:color w:val="000000" w:themeColor="text1"/>
-              </w:rPr>
-            </w:pPr>
-            <w:r>
-              <w:rPr>
-                <w:rFonts w:cstheme="minorHAnsi"/>
-                <w:b/>
-                <w:bCs/>
-                <w:color w:val="000000" w:themeColor="text1"/>
-              </w:rPr>
-              <w:t xml:space="preserve">Should we scale the graph with </w:t>
-            </w:r>
-            <w:r>
-              <w:rPr>
-                <w:rFonts w:cstheme="minorHAnsi"/>
-                <w:b/>
-                <w:bCs/>
-                <w:color w:val="000000" w:themeColor="text1"/>
-              </w:rPr>
-              <w:lastRenderedPageBreak/>
-              <w:t>global max and min</w:t>
-            </w:r>
-          </w:p>
-        </w:tc>
-        <w:tc>
-          <w:tcPr>
-            <w:tcW w:w="992" w:type="dxa"/>
-          </w:tcPr>
-          <w:p>
-            <w:r>
-              <w:lastRenderedPageBreak/>
-              <w:t>Sensible team</w:t>
-            </w:r>
-          </w:p>
-        </w:tc>
-        <w:tc>
-          <w:tcPr>
-            <w:tcW w:w="2268" w:type="dxa"/>
-          </w:tcPr>
-          <w:p>
-            <w:r>
-              <w:t xml:space="preserve">Yes </w:t>
-            </w:r>
-          </w:p>
-        </w:tc>
-        <w:tc>
-          <w:tcPr>
-            <w:tcW w:w="3776" w:type="dxa"/>
-          </w:tcPr>
-          <w:p>
-            <w:r>
-              <w:t xml:space="preserve">It will be clearer for the users to see the maximum and minimum when they </w:t>
-            </w:r>
-            <w:r>
-              <w:lastRenderedPageBreak/>
-              <w:t>are using the app and it is convenient for them to compare the data with clear max and min</w:t>
-            </w:r>
-          </w:p>
-        </w:tc>
-      </w:tr>
-      <w:tr>
-        <w:tc>
-          <w:tcPr>
-            <w:tcW w:w="1980" w:type="dxa"/>
-          </w:tcPr>
-          <w:p>
-            <w:pPr>
-              <w:rPr>
-                <w:rFonts w:cstheme="minorHAnsi"/>
-                <w:b/>
-                <w:bCs/>
-                <w:color w:val="000000" w:themeColor="text1"/>
-              </w:rPr>
-            </w:pPr>
-            <w:r>
-              <w:rPr>
-                <w:rFonts w:cstheme="minorHAnsi"/>
-                <w:b/>
-                <w:bCs/>
-                <w:color w:val="000000" w:themeColor="text1"/>
-              </w:rPr>
-              <w:lastRenderedPageBreak/>
-              <w:t>Should we have a new logo for the app</w:t>
-            </w:r>
-          </w:p>
-        </w:tc>
-        <w:tc>
-          <w:tcPr>
-            <w:tcW w:w="992" w:type="dxa"/>
-          </w:tcPr>
-          <w:p>
-            <w:r>
-              <w:t>Sensible team + Client</w:t>
-            </w:r>
-          </w:p>
-        </w:tc>
-        <w:tc>
-          <w:tcPr>
-            <w:tcW w:w="2268" w:type="dxa"/>
-          </w:tcPr>
-          <w:p>
-            <w:r>
-              <w:t>Yes</w:t>
-            </w:r>
-          </w:p>
-        </w:tc>
-        <w:tc>
-          <w:tcPr>
-            <w:tcW w:w="3776" w:type="dxa"/>
-          </w:tcPr>
-          <w:p>
-            <w:r>
-              <w:t xml:space="preserve">We decided if there is no logo from client, we can create one for them. </w:t>
-            </w:r>
-          </w:p>
-        </w:tc>
-      </w:tr>
-      <w:tr>
-        <w:tc>
-          <w:tcPr>
-            <w:tcW w:w="1980" w:type="dxa"/>
-          </w:tcPr>
-          <w:p>
-            <w:pPr>
-              <w:rPr>
-                <w:rFonts w:cstheme="minorHAnsi"/>
-                <w:b/>
-                <w:bCs/>
-                <w:color w:val="000000" w:themeColor="text1"/>
-              </w:rPr>
-            </w:pPr>
-            <w:r>
-              <w:rPr>
-                <w:rFonts w:cstheme="minorHAnsi"/>
-                <w:b/>
-                <w:bCs/>
-                <w:color w:val="000000" w:themeColor="text1"/>
-              </w:rPr>
-              <w:t>Should we show the sensors which are not working</w:t>
-            </w:r>
-          </w:p>
-        </w:tc>
-        <w:tc>
-          <w:tcPr>
-            <w:tcW w:w="992" w:type="dxa"/>
-          </w:tcPr>
-          <w:p>
-            <w:r>
-              <w:t>Sensible team + Client</w:t>
-            </w:r>
-          </w:p>
-        </w:tc>
-        <w:tc>
-          <w:tcPr>
-            <w:tcW w:w="2268" w:type="dxa"/>
-          </w:tcPr>
-          <w:p>
-            <w:r>
-              <w:t>No</w:t>
-            </w:r>
-          </w:p>
-        </w:tc>
-        <w:tc>
-          <w:tcPr>
-            <w:tcW w:w="3776" w:type="dxa"/>
-          </w:tcPr>
-          <w:p>
-            <w:r>
-              <w:t>We decided not to show the sensors which are not working but there will be an error message displayed to let the users know there is an issue</w:t>
-            </w:r>
-          </w:p>
+          <w:p/>
+        </w:tc>
+        <w:tc>
+          <w:tcPr>
+            <w:tcW w:w="992" w:type="dxa"/>
+          </w:tcPr>
+          <w:p/>
+        </w:tc>
+        <w:tc>
+          <w:tcPr>
+            <w:tcW w:w="2268" w:type="dxa"/>
+          </w:tcPr>
+          <w:p/>
+        </w:tc>
+        <w:tc>
+          <w:tcPr>
+            <w:tcW w:w="3776" w:type="dxa"/>
+          </w:tcPr>
+          <w:p/>
         </w:tc>
       </w:tr>
     </w:tbl>

</xml_diff>